<commit_message>
Added LEAP Admission Dialog.
Added Template.


LEAP entry opening.


Updated LEAP template per AB.


Leap plea date fixed.


Leap sentencing fixed.


Added amendment language to LEAP template.


Updated test templates.
</commit_message>
<xml_diff>
--- a/tests/resources/Saved/21CRB01597_Not Guilty Bond Entry.docx
+++ b/tests/resources/Saved/21CRB01597_Not Guilty Bond Entry.docx
@@ -1,6 +1,6 @@
 
 <file path=word/document.xml><?xml version="1.0" encoding="utf-8"?>
-<w:document xmlns:wpc="http://schemas.microsoft.com/office/word/2010/wordprocessingCanvas" xmlns:cx="http://schemas.microsoft.com/office/drawing/2014/chartex" xmlns:cx1="http://schemas.microsoft.com/office/drawing/2015/9/8/chartex" xmlns:cx2="http://schemas.microsoft.com/office/drawing/2015/10/21/chartex" xmlns:cx3="http://schemas.microsoft.com/office/drawing/2016/5/9/chartex" xmlns:cx4="http://schemas.microsoft.com/office/drawing/2016/5/10/chartex" xmlns:cx5="http://schemas.microsoft.com/office/drawing/2016/5/11/chartex" xmlns:cx6="http://schemas.microsoft.com/office/drawing/2016/5/12/chartex" xmlns:cx7="http://schemas.microsoft.com/office/drawing/2016/5/13/chartex" xmlns:cx8="http://schemas.microsoft.com/office/drawing/2016/5/14/chartex" xmlns:mc="http://schemas.openxmlformats.org/markup-compatibility/2006" xmlns:aink="http://schemas.microsoft.com/office/drawing/2016/ink" xmlns:am3d="http://schemas.microsoft.com/office/drawing/2017/model3d" xmlns:o="urn:schemas-microsoft-com:office:office" xmlns:r="http://schemas.openxmlformats.org/officeDocument/2006/relationships" xmlns:m="http://schemas.openxmlformats.org/officeDocument/2006/math" xmlns:v="urn:schemas-microsoft-com:vml" xmlns:wp14="http://schemas.microsoft.com/office/word/2010/wordprocessingDrawing" xmlns:wp="http://schemas.openxmlformats.org/drawingml/2006/wordprocessingDrawing" xmlns:w10="urn:schemas-microsoft-com:office:word" xmlns:w="http://schemas.openxmlformats.org/wordprocessingml/2006/main" xmlns:w14="http://schemas.microsoft.com/office/word/2010/wordml" xmlns:w15="http://schemas.microsoft.com/office/word/2012/wordml" xmlns:w16cex="http://schemas.microsoft.com/office/word/2018/wordml/cex" xmlns:w16cid="http://schemas.microsoft.com/office/word/2016/wordml/cid" xmlns:w16="http://schemas.microsoft.com/office/word/2018/wordml" xmlns:w16sdtdh="http://schemas.microsoft.com/office/word/2020/wordml/sdtdatahash" xmlns:w16se="http://schemas.microsoft.com/office/word/2015/wordml/symex" xmlns:wpg="http://schemas.microsoft.com/office/word/2010/wordprocessingGroup" xmlns:wpi="http://schemas.microsoft.com/office/word/2010/wordprocessingInk" xmlns:wne="http://schemas.microsoft.com/office/word/2006/wordml" xmlns:wps="http://schemas.microsoft.com/office/word/2010/wordprocessingShape" mc:Ignorable="w14 w15 w16se w16cid w16 w16cex w16sdtdh wp14">
+<w:document xmlns:wpc="http://schemas.microsoft.com/office/word/2010/wordprocessingCanvas" xmlns:cx="http://schemas.microsoft.com/office/drawing/2014/chartex" xmlns:cx1="http://schemas.microsoft.com/office/drawing/2015/9/8/chartex" xmlns:cx2="http://schemas.microsoft.com/office/drawing/2015/10/21/chartex" xmlns:cx3="http://schemas.microsoft.com/office/drawing/2016/5/9/chartex" xmlns:cx4="http://schemas.microsoft.com/office/drawing/2016/5/10/chartex" xmlns:cx5="http://schemas.microsoft.com/office/drawing/2016/5/11/chartex" xmlns:cx6="http://schemas.microsoft.com/office/drawing/2016/5/12/chartex" xmlns:cx7="http://schemas.microsoft.com/office/drawing/2016/5/13/chartex" xmlns:cx8="http://schemas.microsoft.com/office/drawing/2016/5/14/chartex" xmlns:mc="http://schemas.openxmlformats.org/markup-compatibility/2006" xmlns:aink="http://schemas.microsoft.com/office/drawing/2016/ink" xmlns:am3d="http://schemas.microsoft.com/office/drawing/2017/model3d" xmlns:o="urn:schemas-microsoft-com:office:office" xmlns:oel="http://schemas.microsoft.com/office/2019/extlst" xmlns:r="http://schemas.openxmlformats.org/officeDocument/2006/relationships" xmlns:m="http://schemas.openxmlformats.org/officeDocument/2006/math" xmlns:v="urn:schemas-microsoft-com:vml" xmlns:wp14="http://schemas.microsoft.com/office/word/2010/wordprocessingDrawing" xmlns:wp="http://schemas.openxmlformats.org/drawingml/2006/wordprocessingDrawing" xmlns:w10="urn:schemas-microsoft-com:office:word" xmlns:w="http://schemas.openxmlformats.org/wordprocessingml/2006/main" xmlns:w14="http://schemas.microsoft.com/office/word/2010/wordml" xmlns:w15="http://schemas.microsoft.com/office/word/2012/wordml" xmlns:w16cex="http://schemas.microsoft.com/office/word/2018/wordml/cex" xmlns:w16cid="http://schemas.microsoft.com/office/word/2016/wordml/cid" xmlns:w16="http://schemas.microsoft.com/office/word/2018/wordml" xmlns:w16sdtdh="http://schemas.microsoft.com/office/word/2020/wordml/sdtdatahash" xmlns:w16se="http://schemas.microsoft.com/office/word/2015/wordml/symex" xmlns:wpg="http://schemas.microsoft.com/office/word/2010/wordprocessingGroup" xmlns:wpi="http://schemas.microsoft.com/office/word/2010/wordprocessingInk" xmlns:wne="http://schemas.microsoft.com/office/word/2006/wordml" xmlns:wps="http://schemas.microsoft.com/office/word/2010/wordprocessingShape" mc:Ignorable="w14 w15 w16se w16cid w16 w16cex w16sdtdh wp14">
   <w:body>
     <w:p>
       <w:pPr>
@@ -239,7 +239,7 @@
           <w:sz w:val="20"/>
           <w:szCs w:val="20"/>
         </w:rPr>
-        <w:t>o</w:t>
+        <w:t xml:space="preserve">o</w:t>
       </w:r>
       <w:r>
         <w:rPr>
@@ -249,6 +249,7 @@
         </w:rPr>
         <w:t xml:space="preserve">.  </w:t>
       </w:r>
+      <w:proofErr w:type="gramStart"/>
       <w:r>
         <w:rPr>
           <w:rFonts w:ascii="Palatino Linotype" w:hAnsi="Palatino Linotype"/>
@@ -328,6 +329,7 @@
           <w:szCs w:val="20"/>
         </w:rPr>
       </w:pPr>
+      <w:proofErr w:type="gramStart"/>
       <w:r>
         <w:rPr>
           <w:rFonts w:ascii="Palatino Linotype" w:hAnsi="Palatino Linotype"/>
@@ -555,6 +557,7 @@
         <w:tabs>
           <w:tab w:val="center" w:pos="4680"/>
         </w:tabs>
+        <w:jc w:val="both"/>
         <w:rPr>
           <w:rFonts w:ascii="Palatino Linotype" w:hAnsi="Palatino Linotype"/>
           <w:sz w:val="20"/>
@@ -572,14 +575,6 @@
       <w:r>
         <w:rPr>
           <w:rFonts w:ascii="Palatino Linotype" w:hAnsi="Palatino Linotype"/>
-          <w:sz w:val="18"/>
-          <w:szCs w:val="18"/>
-        </w:rPr>
-        <w:t xml:space="preserve">     </w:t>
-      </w:r>
-      <w:r>
-        <w:rPr>
-          <w:rFonts w:ascii="Palatino Linotype" w:hAnsi="Palatino Linotype"/>
           <w:sz w:val="20"/>
           <w:szCs w:val="20"/>
           <w:lang w:val="en-CA"/>
@@ -637,7 +632,16 @@
           <w:sz w:val="20"/>
           <w:szCs w:val="20"/>
         </w:rPr>
-        <w:t xml:space="preserve"> on April 09, 2022</w:t>
+        <w:t xml:space="preserve"> on </w:t>
+      </w:r>
+      <w:proofErr w:type="gramStart"/>
+      <w:r>
+        <w:rPr>
+          <w:rFonts w:ascii="Palatino Linotype" w:hAnsi="Palatino Linotype"/>
+          <w:sz w:val="20"/>
+          <w:szCs w:val="20"/>
+        </w:rPr>
+        <w:t xml:space="preserve">May 21, 2022</w:t>
       </w:r>
       <w:r>
         <w:rPr>
@@ -661,7 +665,7 @@
           <w:sz w:val="20"/>
           <w:szCs w:val="20"/>
         </w:rPr>
-        <w:t>.</w:t>
+        <w:t xml:space="preserve">.</w:t>
       </w:r>
       <w:r>
         <w:rPr>
@@ -678,8 +682,9 @@
           <w:sz w:val="20"/>
           <w:szCs w:val="20"/>
         </w:rPr>
-        <w:t xml:space="preserve">Defendant was represented by Chase Mallory, Private Counsel.</w:t>
-      </w:r>
+        <w:t xml:space="preserve">Defendant</w:t>
+      </w:r>
+      <w:proofErr w:type="gramEnd"/>
       <w:r>
         <w:rPr>
           <w:rFonts w:ascii="Palatino Linotype" w:hAnsi="Palatino Linotype"/>
@@ -687,6 +692,15 @@
           <w:sz w:val="20"/>
           <w:szCs w:val="20"/>
         </w:rPr>
+        <w:t xml:space="preserve"> was represented by Chase Mallory, Private Counsel.</w:t>
+      </w:r>
+      <w:r>
+        <w:rPr>
+          <w:rFonts w:ascii="Palatino Linotype" w:hAnsi="Palatino Linotype"/>
+          <w:bCs/>
+          <w:sz w:val="20"/>
+          <w:szCs w:val="20"/>
+        </w:rPr>
         <w:t xml:space="preserve"> </w:t>
       </w:r>
       <w:r>
@@ -704,7 +718,16 @@
           <w:sz w:val="20"/>
           <w:szCs w:val="20"/>
         </w:rPr>
-        <w:t xml:space="preserve">The </w:t>
+        <w:t>The</w:t>
+      </w:r>
+      <w:proofErr w:type="gramEnd"/>
+      <w:r>
+        <w:rPr>
+          <w:rFonts w:ascii="Palatino Linotype" w:hAnsi="Palatino Linotype"/>
+          <w:sz w:val="20"/>
+          <w:szCs w:val="20"/>
+        </w:rPr>
+        <w:t xml:space="preserve"> </w:t>
       </w:r>
       <w:r>
         <w:rPr>
@@ -862,6 +885,7 @@
                 <w:szCs w:val="20"/>
               </w:rPr>
             </w:pPr>
+            <w:proofErr w:type="gramStart"/>
             <w:r>
               <w:rPr>
                 <w:rFonts w:ascii="Palatino Linotype" w:hAnsi="Palatino Linotype"/>
@@ -943,6 +967,7 @@
                 <w:szCs w:val="20"/>
               </w:rPr>
             </w:pPr>
+            <w:proofErr w:type="gramStart"/>
             <w:r>
               <w:rPr>
                 <w:rFonts w:ascii="Palatino Linotype" w:hAnsi="Palatino Linotype"/>
@@ -1024,6 +1049,7 @@
                 <w:szCs w:val="20"/>
               </w:rPr>
             </w:pPr>
+            <w:proofErr w:type="gramStart"/>
             <w:r>
               <w:rPr>
                 <w:rFonts w:ascii="Palatino Linotype" w:hAnsi="Palatino Linotype"/>
@@ -1105,6 +1131,7 @@
                 <w:szCs w:val="20"/>
               </w:rPr>
             </w:pPr>
+            <w:proofErr w:type="gramStart"/>
             <w:r>
               <w:rPr>
                 <w:rFonts w:ascii="Palatino Linotype" w:hAnsi="Palatino Linotype"/>
@@ -1121,80 +1148,26 @@
     </w:tbl>
     <w:p>
       <w:pPr>
-        <w:tabs>
-          <w:tab w:val="center" w:pos="4680"/>
-        </w:tabs>
-        <w:spacing w:before="240"/>
+        <w:spacing w:line="276" w:lineRule="auto"/>
         <w:jc w:val="both"/>
         <w:rPr>
           <w:rFonts w:ascii="Palatino Linotype" w:hAnsi="Palatino Linotype"/>
+          <w:sz w:val="20"/>
+          <w:szCs w:val="20"/>
+        </w:rPr>
+      </w:pPr>
+    </w:p>
+    <w:p>
+      <w:pPr>
+        <w:jc w:val="both"/>
+        <w:rPr>
+          <w:rFonts w:ascii="Palatino Linotype" w:hAnsi="Palatino Linotype"/>
+          <w:b/>
           <w:bCs/>
           <w:sz w:val="20"/>
           <w:szCs w:val="20"/>
         </w:rPr>
       </w:pPr>
-      <w:r>
-        <w:rPr>
-          <w:rFonts w:ascii="Palatino Linotype" w:hAnsi="Palatino Linotype"/>
-          <w:sz w:val="20"/>
-          <w:szCs w:val="20"/>
-        </w:rPr>
-        <w:tab/>
-        <w:t xml:space="preserve">     </w:t>
-      </w:r>
-      <w:r>
-        <w:rPr>
-          <w:rFonts w:ascii="Palatino Linotype" w:hAnsi="Palatino Linotype"/>
-          <w:sz w:val="20"/>
-          <w:szCs w:val="20"/>
-        </w:rPr>
-        <w:t xml:space="preserve">The Court </w:t>
-      </w:r>
-      <w:r>
-        <w:rPr>
-          <w:rFonts w:ascii="Palatino Linotype" w:hAnsi="Palatino Linotype"/>
-          <w:bCs/>
-          <w:sz w:val="20"/>
-          <w:szCs w:val="20"/>
-        </w:rPr>
-        <w:t>finds that the below-ordered conditions will not obstru</w:t>
-      </w:r>
-      <w:r>
-        <w:rPr>
-          <w:rFonts w:ascii="Palatino Linotype" w:hAnsi="Palatino Linotype"/>
-          <w:bCs/>
-          <w:sz w:val="20"/>
-          <w:szCs w:val="20"/>
-        </w:rPr>
-        <w:t>ct the criminal justice process</w:t>
-      </w:r>
-      <w:r>
-        <w:rPr>
-          <w:rFonts w:ascii="Palatino Linotype" w:hAnsi="Palatino Linotype"/>
-          <w:bCs/>
-          <w:sz w:val="20"/>
-          <w:szCs w:val="20"/>
-        </w:rPr>
-        <w:t xml:space="preserve"> and are the least restrictive means of assuring Defendant’s appearance in Court and the protection </w:t>
-      </w:r>
-      <w:r>
-        <w:rPr>
-          <w:rFonts w:ascii="Palatino Linotype" w:hAnsi="Palatino Linotype"/>
-          <w:bCs/>
-          <w:sz w:val="20"/>
-          <w:szCs w:val="20"/>
-        </w:rPr>
-        <w:t>and safety of</w:t>
-      </w:r>
-      <w:r>
-        <w:rPr>
-          <w:rFonts w:ascii="Palatino Linotype" w:hAnsi="Palatino Linotype"/>
-          <w:bCs/>
-          <w:sz w:val="20"/>
-          <w:szCs w:val="20"/>
-        </w:rPr>
-        <w:t xml:space="preserve"> the community.  In determining the type and amount of bail, the Court considered each of the enumerated factors in Crim. R. 46(C)</w:t>
-      </w:r>
       <w:r>
         <w:rPr>
           <w:rFonts w:ascii="Palatino Linotype" w:hAnsi="Palatino Linotype"/>
@@ -1212,7 +1185,35 @@
           <w:sz w:val="20"/>
           <w:szCs w:val="20"/>
         </w:rPr>
-        <w:t xml:space="preserve">.</w:t>
+        <w:t xml:space="preserve">The bond and all bond conditions previously imposed in this case remain in full force and effect pending </w:t>
+      </w:r>
+      <w:r>
+        <w:rPr>
+          <w:rFonts w:ascii="Palatino Linotype" w:hAnsi="Palatino Linotype"/>
+          <w:bCs/>
+          <w:sz w:val="20"/>
+          <w:szCs w:val="20"/>
+        </w:rPr>
+        <w:t xml:space="preserve">resolution of</w:t>
+      </w:r>
+      <w:r>
+        <w:rPr>
+          <w:rFonts w:ascii="Palatino Linotype" w:hAnsi="Palatino Linotype"/>
+          <w:bCs/>
+          <w:sz w:val="20"/>
+          <w:szCs w:val="20"/>
+        </w:rPr>
+        <w:t xml:space="preserve"> this case.</w:t>
+      </w:r>
+      <w:r>
+        <w:rPr>
+          <w:rFonts w:ascii="Palatino Linotype" w:hAnsi="Palatino Linotype"/>
+          <w:bCs/>
+          <w:color w:val="FF0000"/>
+          <w:sz w:val="20"/>
+          <w:szCs w:val="20"/>
+        </w:rPr>
+        <w:t xml:space="preserve"> </w:t>
       </w:r>
     </w:p>
     <w:p>
@@ -1224,450 +1225,11 @@
         <w:rPr>
           <w:rFonts w:ascii="Palatino Linotype" w:hAnsi="Palatino Linotype"/>
           <w:bCs/>
-          <w:sz w:val="20"/>
-          <w:szCs w:val="20"/>
-        </w:rPr>
-      </w:pPr>
-      <w:r>
-        <w:rPr>
-          <w:rFonts w:ascii="Palatino Linotype" w:hAnsi="Palatino Linotype"/>
-          <w:bCs/>
           <w:color w:val="FF0000"/>
           <w:sz w:val="20"/>
           <w:szCs w:val="20"/>
         </w:rPr>
-        <w:t xml:space="preserve"/>
-      </w:r>
-    </w:p>
-    <w:p>
-      <w:pPr>
-        <w:tabs>
-          <w:tab w:val="center" w:pos="4680"/>
-        </w:tabs>
-        <w:jc w:val="both"/>
-        <w:rPr>
-          <w:rFonts w:ascii="Palatino Linotype" w:hAnsi="Palatino Linotype"/>
-          <w:b/>
-          <w:bCs/>
-          <w:sz w:val="20"/>
-          <w:szCs w:val="20"/>
-        </w:rPr>
-      </w:pPr>
-      <w:r>
-        <w:rPr>
-          <w:rFonts w:ascii="Palatino Linotype" w:hAnsi="Palatino Linotype"/>
-          <w:b/>
-          <w:bCs/>
-          <w:sz w:val="20"/>
-          <w:szCs w:val="20"/>
-        </w:rPr>
-        <w:t xml:space="preserve">Non-Financial Conditions of Release:</w:t>
-      </w:r>
-      <w:r>
-        <w:rPr>
-          <w:rFonts w:ascii="Palatino Linotype" w:hAnsi="Palatino Linotype"/>
-          <w:bCs/>
-          <w:sz w:val="20"/>
-          <w:szCs w:val="20"/>
-        </w:rPr>
-        <w:t xml:space="preserve"> </w:t>
-      </w:r>
-      <w:r>
-        <w:rPr>
-          <w:rFonts w:ascii="Palatino Linotype" w:hAnsi="Palatino Linotype"/>
-          <w:bCs/>
-          <w:color w:val="FF0000"/>
-          <w:sz w:val="20"/>
-          <w:szCs w:val="20"/>
-        </w:rPr>
-        <w:t xml:space="preserve"/>
-      </w:r>
-    </w:p>
-    <w:p>
-      <w:pPr>
-        <w:pStyle w:val="ListParagraph"/>
-        <w:numPr>
-          <w:ilvl w:val="0"/>
-          <w:numId w:val="6"/>
-        </w:numPr>
-        <w:tabs>
-          <w:tab w:val="center" w:pos="4680"/>
-        </w:tabs>
-        <w:jc w:val="both"/>
-        <w:rPr>
-          <w:rFonts w:ascii="Palatino Linotype" w:hAnsi="Palatino Linotype"/>
-          <w:b/>
-          <w:bCs/>
-          <w:sz w:val="20"/>
-          <w:szCs w:val="20"/>
-        </w:rPr>
-      </w:pPr>
-      <w:r>
-        <w:rPr>
-          <w:rFonts w:ascii="Palatino Linotype" w:hAnsi="Palatino Linotype"/>
-          <w:bCs/>
-          <w:sz w:val="20"/>
-          <w:szCs w:val="20"/>
-          <w:u w:val="single"/>
-        </w:rPr>
-        <w:t>The defendant shall execute a personal recognizance bond</w:t>
-      </w:r>
-      <w:r>
-        <w:rPr>
-          <w:rFonts w:ascii="Palatino Linotype" w:hAnsi="Palatino Linotype"/>
-          <w:bCs/>
-          <w:sz w:val="20"/>
-          <w:szCs w:val="20"/>
-        </w:rPr>
-        <w:t>.</w:t>
-      </w:r>
-      <w:r>
-        <w:rPr>
-          <w:rFonts w:ascii="Palatino Linotype" w:hAnsi="Palatino Linotype"/>
-          <w:bCs/>
-          <w:color w:val="FF0000"/>
-          <w:sz w:val="20"/>
-          <w:szCs w:val="20"/>
-        </w:rPr>
-        <w:t xml:space="preserve"/>
-      </w:r>
-    </w:p>
-    <w:p>
-      <w:pPr>
-        <w:pStyle w:val="ListParagraph"/>
-        <w:numPr>
-          <w:ilvl w:val="0"/>
-          <w:numId w:val="6"/>
-        </w:numPr>
-        <w:tabs>
-          <w:tab w:val="center" w:pos="4680"/>
-        </w:tabs>
-        <w:jc w:val="both"/>
-        <w:rPr>
-          <w:rFonts w:ascii="Palatino Linotype" w:hAnsi="Palatino Linotype"/>
-          <w:b/>
-          <w:bCs/>
-          <w:sz w:val="20"/>
-          <w:szCs w:val="20"/>
-        </w:rPr>
-      </w:pPr>
-      <w:r>
-        <w:rPr>
-          <w:rFonts w:ascii="Palatino Linotype" w:hAnsi="Palatino Linotype"/>
-          <w:bCs/>
-          <w:sz w:val="20"/>
-          <w:szCs w:val="20"/>
-        </w:rPr>
-        <w:t>Defendant shall behave lawfully, comply with any protection orders and/or other orders of this Court, and shall maintain contact and cooperation with counsel of record.</w:t>
-      </w:r>
-    </w:p>
-    <w:p>
-      <w:pPr>
-        <w:pStyle w:val="ListParagraph"/>
-        <w:numPr>
-          <w:ilvl w:val="0"/>
-          <w:numId w:val="6"/>
-        </w:numPr>
-        <w:tabs>
-          <w:tab w:val="center" w:pos="4680"/>
-        </w:tabs>
-        <w:jc w:val="both"/>
-        <w:rPr>
-          <w:rFonts w:ascii="Palatino Linotype" w:hAnsi="Palatino Linotype"/>
-          <w:b/>
-          <w:bCs/>
-          <w:color w:val="000000" w:themeColor="text1"/>
-          <w:sz w:val="20"/>
-          <w:szCs w:val="20"/>
-        </w:rPr>
-      </w:pPr>
-      <w:r>
-        <w:rPr>
-          <w:rFonts w:ascii="Palatino Linotype" w:hAnsi="Palatino Linotype"/>
-          <w:bCs/>
-          <w:sz w:val="20"/>
-          <w:szCs w:val="20"/>
-        </w:rPr>
-        <w:t>Defendant shall provide written notice to the Office of Community Control at least 10 days prior to leaving Ohio.</w:t>
-      </w:r>
-      <w:r>
-        <w:rPr>
-          <w:rFonts w:ascii="Palatino Linotype" w:hAnsi="Palatino Linotype"/>
-          <w:bCs/>
-          <w:color w:val="FF0000"/>
-          <w:sz w:val="20"/>
-          <w:szCs w:val="20"/>
-        </w:rPr>
-        <w:t xml:space="preserve"> </w:t>
-      </w:r>
-    </w:p>
-    <w:p>
-      <w:pPr>
-        <w:pStyle w:val="ListParagraph"/>
-        <w:numPr>
-          <w:ilvl w:val="0"/>
-          <w:numId w:val="6"/>
-        </w:numPr>
-        <w:tabs>
-          <w:tab w:val="center" w:pos="4680"/>
-        </w:tabs>
-        <w:jc w:val="both"/>
-        <w:rPr>
-          <w:rFonts w:ascii="Palatino Linotype" w:hAnsi="Palatino Linotype"/>
-          <w:b/>
-          <w:bCs/>
-          <w:color w:val="000000" w:themeColor="text1"/>
-          <w:sz w:val="20"/>
-          <w:szCs w:val="20"/>
-        </w:rPr>
-      </w:pPr>
-      <w:r>
-        <w:rPr>
-          <w:rFonts w:ascii="Palatino Linotype" w:hAnsi="Palatino Linotype"/>
-          <w:bCs/>
-          <w:sz w:val="20"/>
-          <w:szCs w:val="20"/>
-        </w:rPr>
-        <w:t xml:space="preserve">Defendant shall provide written notice to the Clerk of Court at least 10 days prior to any change of </w:t>
-      </w:r>
-      <w:r>
-        <w:rPr>
-          <w:rFonts w:ascii="Palatino Linotype" w:hAnsi="Palatino Linotype"/>
-          <w:bCs/>
-          <w:sz w:val="20"/>
-          <w:szCs w:val="20"/>
-        </w:rPr>
-        <w:lastRenderedPageBreak/>
-        <w:t>address.</w:t>
-      </w:r>
-      <w:r>
-        <w:rPr>
-          <w:rFonts w:ascii="Palatino Linotype" w:hAnsi="Palatino Linotype"/>
-          <w:bCs/>
-          <w:color w:val="FF0000"/>
-          <w:sz w:val="20"/>
-          <w:szCs w:val="20"/>
-        </w:rPr>
-        <w:t xml:space="preserve"/>
-      </w:r>
-      <w:r>
-        <w:rPr>
-          <w:rFonts w:ascii="Palatino Linotype" w:hAnsi="Palatino Linotype"/>
-          <w:bCs/>
-          <w:color w:val="FF0000"/>
-          <w:sz w:val="20"/>
-          <w:szCs w:val="20"/>
-        </w:rPr>
-        <w:t xml:space="preserve"/>
-      </w:r>
-      <w:r>
-        <w:rPr>
-          <w:rFonts w:ascii="Palatino Linotype" w:hAnsi="Palatino Linotype"/>
-          <w:bCs/>
-          <w:color w:val="FF0000"/>
-          <w:sz w:val="20"/>
-          <w:szCs w:val="20"/>
-        </w:rPr>
-        <w:t xml:space="preserve"/>
-      </w:r>
-      <w:r>
-        <w:rPr>
-          <w:rFonts w:ascii="Palatino Linotype" w:hAnsi="Palatino Linotype"/>
-          <w:bCs/>
-          <w:color w:val="FF0000"/>
-          <w:sz w:val="20"/>
-          <w:szCs w:val="20"/>
-        </w:rPr>
-        <w:t xml:space="preserve"/>
-      </w:r>
-      <w:r>
-        <w:rPr>
-          <w:rFonts w:ascii="Palatino Linotype" w:hAnsi="Palatino Linotype"/>
-          <w:bCs/>
-          <w:color w:val="FF0000"/>
-          <w:sz w:val="20"/>
-          <w:szCs w:val="20"/>
-        </w:rPr>
-        <w:t xml:space="preserve"/>
-      </w:r>
-      <w:r>
-        <w:rPr>
-          <w:rFonts w:ascii="Palatino Linotype" w:hAnsi="Palatino Linotype"/>
-          <w:bCs/>
-          <w:color w:val="FF0000"/>
-          <w:sz w:val="20"/>
-          <w:szCs w:val="20"/>
-        </w:rPr>
-        <w:t xml:space="preserve"/>
-      </w:r>
-    </w:p>
-    <w:p>
-      <w:pPr>
-        <w:pStyle w:val="ListParagraph"/>
-        <w:numPr>
-          <w:ilvl w:val="0"/>
-          <w:numId w:val="4"/>
-        </w:numPr>
-        <w:tabs>
-          <w:tab w:val="center" w:pos="4680"/>
-        </w:tabs>
-        <w:jc w:val="both"/>
-        <w:rPr>
-          <w:rFonts w:ascii="Palatino Linotype" w:hAnsi="Palatino Linotype"/>
-          <w:bCs/>
-          <w:sz w:val="20"/>
-          <w:szCs w:val="20"/>
-        </w:rPr>
-      </w:pPr>
-      <w:r>
-        <w:rPr>
-          <w:rFonts w:ascii="Palatino Linotype" w:hAnsi="Palatino Linotype"/>
-          <w:bCs/>
-          <w:sz w:val="20"/>
-          <w:szCs w:val="20"/>
-        </w:rPr>
-        <w:t>Prior to release</w:t>
-      </w:r>
-      <w:r>
-        <w:rPr>
-          <w:rFonts w:ascii="Palatino Linotype" w:hAnsi="Palatino Linotype"/>
-          <w:bCs/>
-          <w:sz w:val="20"/>
-          <w:szCs w:val="20"/>
-        </w:rPr>
-        <w:t>,</w:t>
-      </w:r>
-      <w:r>
-        <w:rPr>
-          <w:rFonts w:ascii="Palatino Linotype" w:hAnsi="Palatino Linotype"/>
-          <w:bCs/>
-          <w:sz w:val="20"/>
-          <w:szCs w:val="20"/>
-        </w:rPr>
-        <w:t xml:space="preserve"> the Defendant shall be fitted by the</w:t>
-      </w:r>
-      <w:r>
-        <w:rPr>
-          <w:rFonts w:ascii="Palatino Linotype" w:hAnsi="Palatino Linotype"/>
-          <w:bCs/>
-          <w:sz w:val="20"/>
-          <w:szCs w:val="20"/>
-        </w:rPr>
-        <w:t xml:space="preserve"> Office of Community Control</w:t>
-      </w:r>
-      <w:r>
-        <w:rPr>
-          <w:rFonts w:ascii="Palatino Linotype" w:hAnsi="Palatino Linotype"/>
-          <w:bCs/>
-          <w:sz w:val="20"/>
-          <w:szCs w:val="20"/>
-        </w:rPr>
-        <w:t xml:space="preserve"> </w:t>
-      </w:r>
-      <w:r>
-        <w:rPr>
-          <w:rFonts w:ascii="Palatino Linotype" w:hAnsi="Palatino Linotype"/>
-          <w:bCs/>
-          <w:sz w:val="20"/>
-          <w:szCs w:val="20"/>
-        </w:rPr>
-        <w:t>for</w:t>
-      </w:r>
-      <w:r>
-        <w:rPr>
-          <w:rFonts w:ascii="Palatino Linotype" w:hAnsi="Palatino Linotype"/>
-          <w:bCs/>
-          <w:sz w:val="20"/>
-          <w:szCs w:val="20"/>
-        </w:rPr>
-        <w:t xml:space="preserve"> the following monitoring</w:t>
-      </w:r>
-      <w:r>
-        <w:rPr>
-          <w:rFonts w:ascii="Palatino Linotype" w:hAnsi="Palatino Linotype"/>
-          <w:bCs/>
-          <w:sz w:val="20"/>
-          <w:szCs w:val="20"/>
-        </w:rPr>
-        <w:t xml:space="preserve"> unit</w:t>
-      </w:r>
-      <w:r>
-        <w:rPr>
-          <w:rFonts w:ascii="Palatino Linotype" w:hAnsi="Palatino Linotype"/>
-          <w:bCs/>
-          <w:sz w:val="20"/>
-          <w:szCs w:val="20"/>
-        </w:rPr>
-        <w:t xml:space="preserve">:</w:t>
-      </w:r>
-      <w:r>
-        <w:rPr>
-          <w:rFonts w:ascii="Palatino Linotype" w:hAnsi="Palatino Linotype"/>
-          <w:bCs/>
-          <w:sz w:val="20"/>
-          <w:szCs w:val="20"/>
-        </w:rPr>
-        <w:t xml:space="preserve"> SCRAM.</w:t>
-      </w:r>
-      <w:r>
-        <w:rPr>
-          <w:rFonts w:ascii="Palatino Linotype" w:hAnsi="Palatino Linotype"/>
-          <w:bCs/>
-          <w:sz w:val="20"/>
-          <w:szCs w:val="20"/>
-        </w:rPr>
-        <w:t xml:space="preserve"> </w:t>
-      </w:r>
-      <w:r>
-        <w:rPr>
-          <w:rFonts w:ascii="Palatino Linotype" w:hAnsi="Palatino Linotype"/>
-          <w:bCs/>
-          <w:color w:val="FF0000"/>
-          <w:sz w:val="20"/>
-          <w:szCs w:val="20"/>
-        </w:rPr>
-        <w:t xml:space="preserve"/>
-      </w:r>
-      <w:r>
-        <w:rPr>
-          <w:rFonts w:ascii="Palatino Linotype" w:hAnsi="Palatino Linotype"/>
-          <w:bCs/>
-          <w:color w:val="FF0000"/>
-          <w:sz w:val="20"/>
-          <w:szCs w:val="20"/>
-        </w:rPr>
-        <w:t xml:space="preserve"/>
-      </w:r>
-      <w:r>
-        <w:rPr>
-          <w:rFonts w:ascii="Palatino Linotype" w:hAnsi="Palatino Linotype"/>
-          <w:bCs/>
-          <w:color w:val="FF0000"/>
-          <w:sz w:val="20"/>
-          <w:szCs w:val="20"/>
-        </w:rPr>
-        <w:t xml:space="preserve"/>
-      </w:r>
-      <w:r>
-        <w:rPr>
-          <w:rFonts w:ascii="Palatino Linotype" w:hAnsi="Palatino Linotype"/>
-          <w:bCs/>
-          <w:color w:val="FF0000"/>
-          <w:sz w:val="20"/>
-          <w:szCs w:val="20"/>
-        </w:rPr>
-        <w:t xml:space="preserve"/>
-      </w:r>
-      <w:r>
-        <w:rPr>
-          <w:rFonts w:ascii="Palatino Linotype" w:hAnsi="Palatino Linotype"/>
-          <w:bCs/>
-          <w:color w:val="FF0000"/>
-          <w:sz w:val="20"/>
-          <w:szCs w:val="20"/>
-        </w:rPr>
-        <w:t xml:space="preserve"/>
-      </w:r>
+      </w:pPr>
     </w:p>
     <w:p>
       <w:pPr>
@@ -1762,7 +1324,7 @@
           <w:sz w:val="20"/>
           <w:szCs w:val="20"/>
         </w:rPr>
-        <w:t>____________________________________</w:t>
+        <w:t xml:space="preserve">____________________________________</w:t>
       </w:r>
     </w:p>
     <w:p>
@@ -1795,6 +1357,7 @@
         </w:rPr>
         <w:tab/>
       </w:r>
+      <w:proofErr w:type="gramStart"/>
       <w:r>
         <w:rPr>
           <w:rFonts w:ascii="Palatino Linotype" w:hAnsi="Palatino Linotype"/>
@@ -1907,7 +1470,7 @@
           <w:sz w:val="16"/>
           <w:szCs w:val="16"/>
         </w:rPr>
-        <w:t>Copies served by Dep. Clerk ___________________________ on the following date ____________________ to:</w:t>
+        <w:t xml:space="preserve">Copies served by Dep. Clerk ___________________________ on the following date ____________________ to:</w:t>
       </w:r>
     </w:p>
     <w:p>
@@ -1936,7 +1499,16 @@
           <w:sz w:val="16"/>
           <w:szCs w:val="16"/>
         </w:rPr>
-        <w:t xml:space="preserve">Prosecutor’s Office: PS    OM     EM; Defendant’s Attorney: PS     OM     EM; Jacob Ansley: PS     OM     EM;</w:t>
+        <w:t xml:space="preserve">Prosecutor’s Office: PS    OM     EM; Defendant’s Attorney: PS     OM     EM; </w:t>
+      </w:r>
+      <w:proofErr w:type="gramStart"/>
+      <w:r>
+        <w:rPr>
+          <w:rFonts w:ascii="Palatino Linotype" w:hAnsi="Palatino Linotype"/>
+          <w:sz w:val="16"/>
+          <w:szCs w:val="16"/>
+        </w:rPr>
+        <w:t xml:space="preserve">Jacob Ansley: PS     OM     EM;</w:t>
       </w:r>
     </w:p>
     <w:p>
@@ -1965,7 +1537,7 @@
           <w:sz w:val="16"/>
           <w:szCs w:val="16"/>
         </w:rPr>
-        <w:t xml:space="preserve">Community Control: PS    EM;</w:t>
+        <w:t xml:space="preserve"/>
       </w:r>
     </w:p>
     <w:p>
@@ -2007,7 +1579,7 @@
 </file>
 
 <file path=word/endnotes.xml><?xml version="1.0" encoding="utf-8"?>
-<w:endnotes xmlns:wpc="http://schemas.microsoft.com/office/word/2010/wordprocessingCanvas" xmlns:cx="http://schemas.microsoft.com/office/drawing/2014/chartex" xmlns:cx1="http://schemas.microsoft.com/office/drawing/2015/9/8/chartex" xmlns:cx2="http://schemas.microsoft.com/office/drawing/2015/10/21/chartex" xmlns:cx3="http://schemas.microsoft.com/office/drawing/2016/5/9/chartex" xmlns:cx4="http://schemas.microsoft.com/office/drawing/2016/5/10/chartex" xmlns:cx5="http://schemas.microsoft.com/office/drawing/2016/5/11/chartex" xmlns:cx6="http://schemas.microsoft.com/office/drawing/2016/5/12/chartex" xmlns:cx7="http://schemas.microsoft.com/office/drawing/2016/5/13/chartex" xmlns:cx8="http://schemas.microsoft.com/office/drawing/2016/5/14/chartex" xmlns:mc="http://schemas.openxmlformats.org/markup-compatibility/2006" xmlns:aink="http://schemas.microsoft.com/office/drawing/2016/ink" xmlns:am3d="http://schemas.microsoft.com/office/drawing/2017/model3d" xmlns:o="urn:schemas-microsoft-com:office:office" xmlns:r="http://schemas.openxmlformats.org/officeDocument/2006/relationships" xmlns:m="http://schemas.openxmlformats.org/officeDocument/2006/math" xmlns:v="urn:schemas-microsoft-com:vml" xmlns:wp14="http://schemas.microsoft.com/office/word/2010/wordprocessingDrawing" xmlns:wp="http://schemas.openxmlformats.org/drawingml/2006/wordprocessingDrawing" xmlns:w10="urn:schemas-microsoft-com:office:word" xmlns:w="http://schemas.openxmlformats.org/wordprocessingml/2006/main" xmlns:w14="http://schemas.microsoft.com/office/word/2010/wordml" xmlns:w15="http://schemas.microsoft.com/office/word/2012/wordml" xmlns:w16cex="http://schemas.microsoft.com/office/word/2018/wordml/cex" xmlns:w16cid="http://schemas.microsoft.com/office/word/2016/wordml/cid" xmlns:w16="http://schemas.microsoft.com/office/word/2018/wordml" xmlns:w16sdtdh="http://schemas.microsoft.com/office/word/2020/wordml/sdtdatahash" xmlns:w16se="http://schemas.microsoft.com/office/word/2015/wordml/symex" xmlns:wpg="http://schemas.microsoft.com/office/word/2010/wordprocessingGroup" xmlns:wpi="http://schemas.microsoft.com/office/word/2010/wordprocessingInk" xmlns:wne="http://schemas.microsoft.com/office/word/2006/wordml" xmlns:wps="http://schemas.microsoft.com/office/word/2010/wordprocessingShape" mc:Ignorable="w14 w15 w16se w16cid w16 w16cex w16sdtdh wp14">
+<w:endnotes xmlns:wpc="http://schemas.microsoft.com/office/word/2010/wordprocessingCanvas" xmlns:cx="http://schemas.microsoft.com/office/drawing/2014/chartex" xmlns:cx1="http://schemas.microsoft.com/office/drawing/2015/9/8/chartex" xmlns:cx2="http://schemas.microsoft.com/office/drawing/2015/10/21/chartex" xmlns:cx3="http://schemas.microsoft.com/office/drawing/2016/5/9/chartex" xmlns:cx4="http://schemas.microsoft.com/office/drawing/2016/5/10/chartex" xmlns:cx5="http://schemas.microsoft.com/office/drawing/2016/5/11/chartex" xmlns:cx6="http://schemas.microsoft.com/office/drawing/2016/5/12/chartex" xmlns:cx7="http://schemas.microsoft.com/office/drawing/2016/5/13/chartex" xmlns:cx8="http://schemas.microsoft.com/office/drawing/2016/5/14/chartex" xmlns:mc="http://schemas.openxmlformats.org/markup-compatibility/2006" xmlns:aink="http://schemas.microsoft.com/office/drawing/2016/ink" xmlns:am3d="http://schemas.microsoft.com/office/drawing/2017/model3d" xmlns:o="urn:schemas-microsoft-com:office:office" xmlns:oel="http://schemas.microsoft.com/office/2019/extlst" xmlns:r="http://schemas.openxmlformats.org/officeDocument/2006/relationships" xmlns:m="http://schemas.openxmlformats.org/officeDocument/2006/math" xmlns:v="urn:schemas-microsoft-com:vml" xmlns:wp14="http://schemas.microsoft.com/office/word/2010/wordprocessingDrawing" xmlns:wp="http://schemas.openxmlformats.org/drawingml/2006/wordprocessingDrawing" xmlns:w10="urn:schemas-microsoft-com:office:word" xmlns:w="http://schemas.openxmlformats.org/wordprocessingml/2006/main" xmlns:w14="http://schemas.microsoft.com/office/word/2010/wordml" xmlns:w15="http://schemas.microsoft.com/office/word/2012/wordml" xmlns:w16cex="http://schemas.microsoft.com/office/word/2018/wordml/cex" xmlns:w16cid="http://schemas.microsoft.com/office/word/2016/wordml/cid" xmlns:w16="http://schemas.microsoft.com/office/word/2018/wordml" xmlns:w16sdtdh="http://schemas.microsoft.com/office/word/2020/wordml/sdtdatahash" xmlns:w16se="http://schemas.microsoft.com/office/word/2015/wordml/symex" xmlns:wpg="http://schemas.microsoft.com/office/word/2010/wordprocessingGroup" xmlns:wpi="http://schemas.microsoft.com/office/word/2010/wordprocessingInk" xmlns:wne="http://schemas.microsoft.com/office/word/2006/wordml" xmlns:wps="http://schemas.microsoft.com/office/word/2010/wordprocessingShape" mc:Ignorable="w14 w15 w16se w16cid w16 w16cex w16sdtdh wp14">
   <w:endnote w:type="separator" w:id="-1">
     <w:p>
       <w:r>
@@ -2026,7 +1598,7 @@
 </file>
 
 <file path=word/footer1.xml><?xml version="1.0" encoding="utf-8"?>
-<w:ftr xmlns:wpc="http://schemas.microsoft.com/office/word/2010/wordprocessingCanvas" xmlns:cx="http://schemas.microsoft.com/office/drawing/2014/chartex" xmlns:cx1="http://schemas.microsoft.com/office/drawing/2015/9/8/chartex" xmlns:cx2="http://schemas.microsoft.com/office/drawing/2015/10/21/chartex" xmlns:cx3="http://schemas.microsoft.com/office/drawing/2016/5/9/chartex" xmlns:cx4="http://schemas.microsoft.com/office/drawing/2016/5/10/chartex" xmlns:cx5="http://schemas.microsoft.com/office/drawing/2016/5/11/chartex" xmlns:cx6="http://schemas.microsoft.com/office/drawing/2016/5/12/chartex" xmlns:cx7="http://schemas.microsoft.com/office/drawing/2016/5/13/chartex" xmlns:cx8="http://schemas.microsoft.com/office/drawing/2016/5/14/chartex" xmlns:mc="http://schemas.openxmlformats.org/markup-compatibility/2006" xmlns:aink="http://schemas.microsoft.com/office/drawing/2016/ink" xmlns:am3d="http://schemas.microsoft.com/office/drawing/2017/model3d" xmlns:o="urn:schemas-microsoft-com:office:office" xmlns:r="http://schemas.openxmlformats.org/officeDocument/2006/relationships" xmlns:m="http://schemas.openxmlformats.org/officeDocument/2006/math" xmlns:v="urn:schemas-microsoft-com:vml" xmlns:wp14="http://schemas.microsoft.com/office/word/2010/wordprocessingDrawing" xmlns:wp="http://schemas.openxmlformats.org/drawingml/2006/wordprocessingDrawing" xmlns:w10="urn:schemas-microsoft-com:office:word" xmlns:w="http://schemas.openxmlformats.org/wordprocessingml/2006/main" xmlns:w14="http://schemas.microsoft.com/office/word/2010/wordml" xmlns:w15="http://schemas.microsoft.com/office/word/2012/wordml" xmlns:w16cex="http://schemas.microsoft.com/office/word/2018/wordml/cex" xmlns:w16cid="http://schemas.microsoft.com/office/word/2016/wordml/cid" xmlns:w16="http://schemas.microsoft.com/office/word/2018/wordml" xmlns:w16sdtdh="http://schemas.microsoft.com/office/word/2020/wordml/sdtdatahash" xmlns:w16se="http://schemas.microsoft.com/office/word/2015/wordml/symex" xmlns:wpg="http://schemas.microsoft.com/office/word/2010/wordprocessingGroup" xmlns:wpi="http://schemas.microsoft.com/office/word/2010/wordprocessingInk" xmlns:wne="http://schemas.microsoft.com/office/word/2006/wordml" xmlns:wps="http://schemas.microsoft.com/office/word/2010/wordprocessingShape" mc:Ignorable="w14 w15 w16se w16cid w16 w16cex w16sdtdh wp14">
+<w:ftr xmlns:wpc="http://schemas.microsoft.com/office/word/2010/wordprocessingCanvas" xmlns:cx="http://schemas.microsoft.com/office/drawing/2014/chartex" xmlns:cx1="http://schemas.microsoft.com/office/drawing/2015/9/8/chartex" xmlns:cx2="http://schemas.microsoft.com/office/drawing/2015/10/21/chartex" xmlns:cx3="http://schemas.microsoft.com/office/drawing/2016/5/9/chartex" xmlns:cx4="http://schemas.microsoft.com/office/drawing/2016/5/10/chartex" xmlns:cx5="http://schemas.microsoft.com/office/drawing/2016/5/11/chartex" xmlns:cx6="http://schemas.microsoft.com/office/drawing/2016/5/12/chartex" xmlns:cx7="http://schemas.microsoft.com/office/drawing/2016/5/13/chartex" xmlns:cx8="http://schemas.microsoft.com/office/drawing/2016/5/14/chartex" xmlns:mc="http://schemas.openxmlformats.org/markup-compatibility/2006" xmlns:aink="http://schemas.microsoft.com/office/drawing/2016/ink" xmlns:am3d="http://schemas.microsoft.com/office/drawing/2017/model3d" xmlns:o="urn:schemas-microsoft-com:office:office" xmlns:oel="http://schemas.microsoft.com/office/2019/extlst" xmlns:r="http://schemas.openxmlformats.org/officeDocument/2006/relationships" xmlns:m="http://schemas.openxmlformats.org/officeDocument/2006/math" xmlns:v="urn:schemas-microsoft-com:vml" xmlns:wp14="http://schemas.microsoft.com/office/word/2010/wordprocessingDrawing" xmlns:wp="http://schemas.openxmlformats.org/drawingml/2006/wordprocessingDrawing" xmlns:w10="urn:schemas-microsoft-com:office:word" xmlns:w="http://schemas.openxmlformats.org/wordprocessingml/2006/main" xmlns:w14="http://schemas.microsoft.com/office/word/2010/wordml" xmlns:w15="http://schemas.microsoft.com/office/word/2012/wordml" xmlns:w16cex="http://schemas.microsoft.com/office/word/2018/wordml/cex" xmlns:w16cid="http://schemas.microsoft.com/office/word/2016/wordml/cid" xmlns:w16="http://schemas.microsoft.com/office/word/2018/wordml" xmlns:w16sdtdh="http://schemas.microsoft.com/office/word/2020/wordml/sdtdatahash" xmlns:w16se="http://schemas.microsoft.com/office/word/2015/wordml/symex" xmlns:wpg="http://schemas.microsoft.com/office/word/2010/wordprocessingGroup" xmlns:wpi="http://schemas.microsoft.com/office/word/2010/wordprocessingInk" xmlns:wne="http://schemas.microsoft.com/office/word/2006/wordml" xmlns:wps="http://schemas.microsoft.com/office/word/2010/wordprocessingShape" mc:Ignorable="w14 w15 w16se w16cid w16 w16cex w16sdtdh wp14">
   <w:p>
     <w:pPr>
       <w:pStyle w:val="Footer"/>
@@ -2036,7 +1608,7 @@
 </file>
 
 <file path=word/footer2.xml><?xml version="1.0" encoding="utf-8"?>
-<w:ftr xmlns:wpc="http://schemas.microsoft.com/office/word/2010/wordprocessingCanvas" xmlns:cx="http://schemas.microsoft.com/office/drawing/2014/chartex" xmlns:cx1="http://schemas.microsoft.com/office/drawing/2015/9/8/chartex" xmlns:cx2="http://schemas.microsoft.com/office/drawing/2015/10/21/chartex" xmlns:cx3="http://schemas.microsoft.com/office/drawing/2016/5/9/chartex" xmlns:cx4="http://schemas.microsoft.com/office/drawing/2016/5/10/chartex" xmlns:cx5="http://schemas.microsoft.com/office/drawing/2016/5/11/chartex" xmlns:cx6="http://schemas.microsoft.com/office/drawing/2016/5/12/chartex" xmlns:cx7="http://schemas.microsoft.com/office/drawing/2016/5/13/chartex" xmlns:cx8="http://schemas.microsoft.com/office/drawing/2016/5/14/chartex" xmlns:mc="http://schemas.openxmlformats.org/markup-compatibility/2006" xmlns:aink="http://schemas.microsoft.com/office/drawing/2016/ink" xmlns:am3d="http://schemas.microsoft.com/office/drawing/2017/model3d" xmlns:o="urn:schemas-microsoft-com:office:office" xmlns:r="http://schemas.openxmlformats.org/officeDocument/2006/relationships" xmlns:m="http://schemas.openxmlformats.org/officeDocument/2006/math" xmlns:v="urn:schemas-microsoft-com:vml" xmlns:wp14="http://schemas.microsoft.com/office/word/2010/wordprocessingDrawing" xmlns:wp="http://schemas.openxmlformats.org/drawingml/2006/wordprocessingDrawing" xmlns:w10="urn:schemas-microsoft-com:office:word" xmlns:w="http://schemas.openxmlformats.org/wordprocessingml/2006/main" xmlns:w14="http://schemas.microsoft.com/office/word/2010/wordml" xmlns:w15="http://schemas.microsoft.com/office/word/2012/wordml" xmlns:w16cex="http://schemas.microsoft.com/office/word/2018/wordml/cex" xmlns:w16cid="http://schemas.microsoft.com/office/word/2016/wordml/cid" xmlns:w16="http://schemas.microsoft.com/office/word/2018/wordml" xmlns:w16sdtdh="http://schemas.microsoft.com/office/word/2020/wordml/sdtdatahash" xmlns:w16se="http://schemas.microsoft.com/office/word/2015/wordml/symex" xmlns:wpg="http://schemas.microsoft.com/office/word/2010/wordprocessingGroup" xmlns:wpi="http://schemas.microsoft.com/office/word/2010/wordprocessingInk" xmlns:wne="http://schemas.microsoft.com/office/word/2006/wordml" xmlns:wps="http://schemas.microsoft.com/office/word/2010/wordprocessingShape" mc:Ignorable="w14 w15 w16se w16cid w16 w16cex w16sdtdh wp14">
+<w:ftr xmlns:wpc="http://schemas.microsoft.com/office/word/2010/wordprocessingCanvas" xmlns:cx="http://schemas.microsoft.com/office/drawing/2014/chartex" xmlns:cx1="http://schemas.microsoft.com/office/drawing/2015/9/8/chartex" xmlns:cx2="http://schemas.microsoft.com/office/drawing/2015/10/21/chartex" xmlns:cx3="http://schemas.microsoft.com/office/drawing/2016/5/9/chartex" xmlns:cx4="http://schemas.microsoft.com/office/drawing/2016/5/10/chartex" xmlns:cx5="http://schemas.microsoft.com/office/drawing/2016/5/11/chartex" xmlns:cx6="http://schemas.microsoft.com/office/drawing/2016/5/12/chartex" xmlns:cx7="http://schemas.microsoft.com/office/drawing/2016/5/13/chartex" xmlns:cx8="http://schemas.microsoft.com/office/drawing/2016/5/14/chartex" xmlns:mc="http://schemas.openxmlformats.org/markup-compatibility/2006" xmlns:aink="http://schemas.microsoft.com/office/drawing/2016/ink" xmlns:am3d="http://schemas.microsoft.com/office/drawing/2017/model3d" xmlns:o="urn:schemas-microsoft-com:office:office" xmlns:oel="http://schemas.microsoft.com/office/2019/extlst" xmlns:r="http://schemas.openxmlformats.org/officeDocument/2006/relationships" xmlns:m="http://schemas.openxmlformats.org/officeDocument/2006/math" xmlns:v="urn:schemas-microsoft-com:vml" xmlns:wp14="http://schemas.microsoft.com/office/word/2010/wordprocessingDrawing" xmlns:wp="http://schemas.openxmlformats.org/drawingml/2006/wordprocessingDrawing" xmlns:w10="urn:schemas-microsoft-com:office:word" xmlns:w="http://schemas.openxmlformats.org/wordprocessingml/2006/main" xmlns:w14="http://schemas.microsoft.com/office/word/2010/wordml" xmlns:w15="http://schemas.microsoft.com/office/word/2012/wordml" xmlns:w16cex="http://schemas.microsoft.com/office/word/2018/wordml/cex" xmlns:w16cid="http://schemas.microsoft.com/office/word/2016/wordml/cid" xmlns:w16="http://schemas.microsoft.com/office/word/2018/wordml" xmlns:w16sdtdh="http://schemas.microsoft.com/office/word/2020/wordml/sdtdatahash" xmlns:w16se="http://schemas.microsoft.com/office/word/2015/wordml/symex" xmlns:wpg="http://schemas.microsoft.com/office/word/2010/wordprocessingGroup" xmlns:wpi="http://schemas.microsoft.com/office/word/2010/wordprocessingInk" xmlns:wne="http://schemas.microsoft.com/office/word/2006/wordml" xmlns:wps="http://schemas.microsoft.com/office/word/2010/wordprocessingShape" mc:Ignorable="w14 w15 w16se w16cid w16 w16cex w16sdtdh wp14">
   <w:p>
     <w:pPr>
       <w:pStyle w:val="Footer"/>
@@ -2223,7 +1795,7 @@
 </file>
 
 <file path=word/footer3.xml><?xml version="1.0" encoding="utf-8"?>
-<w:ftr xmlns:wpc="http://schemas.microsoft.com/office/word/2010/wordprocessingCanvas" xmlns:cx="http://schemas.microsoft.com/office/drawing/2014/chartex" xmlns:cx1="http://schemas.microsoft.com/office/drawing/2015/9/8/chartex" xmlns:cx2="http://schemas.microsoft.com/office/drawing/2015/10/21/chartex" xmlns:cx3="http://schemas.microsoft.com/office/drawing/2016/5/9/chartex" xmlns:cx4="http://schemas.microsoft.com/office/drawing/2016/5/10/chartex" xmlns:cx5="http://schemas.microsoft.com/office/drawing/2016/5/11/chartex" xmlns:cx6="http://schemas.microsoft.com/office/drawing/2016/5/12/chartex" xmlns:cx7="http://schemas.microsoft.com/office/drawing/2016/5/13/chartex" xmlns:cx8="http://schemas.microsoft.com/office/drawing/2016/5/14/chartex" xmlns:mc="http://schemas.openxmlformats.org/markup-compatibility/2006" xmlns:aink="http://schemas.microsoft.com/office/drawing/2016/ink" xmlns:am3d="http://schemas.microsoft.com/office/drawing/2017/model3d" xmlns:o="urn:schemas-microsoft-com:office:office" xmlns:r="http://schemas.openxmlformats.org/officeDocument/2006/relationships" xmlns:m="http://schemas.openxmlformats.org/officeDocument/2006/math" xmlns:v="urn:schemas-microsoft-com:vml" xmlns:wp14="http://schemas.microsoft.com/office/word/2010/wordprocessingDrawing" xmlns:wp="http://schemas.openxmlformats.org/drawingml/2006/wordprocessingDrawing" xmlns:w10="urn:schemas-microsoft-com:office:word" xmlns:w="http://schemas.openxmlformats.org/wordprocessingml/2006/main" xmlns:w14="http://schemas.microsoft.com/office/word/2010/wordml" xmlns:w15="http://schemas.microsoft.com/office/word/2012/wordml" xmlns:w16cex="http://schemas.microsoft.com/office/word/2018/wordml/cex" xmlns:w16cid="http://schemas.microsoft.com/office/word/2016/wordml/cid" xmlns:w16="http://schemas.microsoft.com/office/word/2018/wordml" xmlns:w16sdtdh="http://schemas.microsoft.com/office/word/2020/wordml/sdtdatahash" xmlns:w16se="http://schemas.microsoft.com/office/word/2015/wordml/symex" xmlns:wpg="http://schemas.microsoft.com/office/word/2010/wordprocessingGroup" xmlns:wpi="http://schemas.microsoft.com/office/word/2010/wordprocessingInk" xmlns:wne="http://schemas.microsoft.com/office/word/2006/wordml" xmlns:wps="http://schemas.microsoft.com/office/word/2010/wordprocessingShape" mc:Ignorable="w14 w15 w16se w16cid w16 w16cex w16sdtdh wp14">
+<w:ftr xmlns:wpc="http://schemas.microsoft.com/office/word/2010/wordprocessingCanvas" xmlns:cx="http://schemas.microsoft.com/office/drawing/2014/chartex" xmlns:cx1="http://schemas.microsoft.com/office/drawing/2015/9/8/chartex" xmlns:cx2="http://schemas.microsoft.com/office/drawing/2015/10/21/chartex" xmlns:cx3="http://schemas.microsoft.com/office/drawing/2016/5/9/chartex" xmlns:cx4="http://schemas.microsoft.com/office/drawing/2016/5/10/chartex" xmlns:cx5="http://schemas.microsoft.com/office/drawing/2016/5/11/chartex" xmlns:cx6="http://schemas.microsoft.com/office/drawing/2016/5/12/chartex" xmlns:cx7="http://schemas.microsoft.com/office/drawing/2016/5/13/chartex" xmlns:cx8="http://schemas.microsoft.com/office/drawing/2016/5/14/chartex" xmlns:mc="http://schemas.openxmlformats.org/markup-compatibility/2006" xmlns:aink="http://schemas.microsoft.com/office/drawing/2016/ink" xmlns:am3d="http://schemas.microsoft.com/office/drawing/2017/model3d" xmlns:o="urn:schemas-microsoft-com:office:office" xmlns:oel="http://schemas.microsoft.com/office/2019/extlst" xmlns:r="http://schemas.openxmlformats.org/officeDocument/2006/relationships" xmlns:m="http://schemas.openxmlformats.org/officeDocument/2006/math" xmlns:v="urn:schemas-microsoft-com:vml" xmlns:wp14="http://schemas.microsoft.com/office/word/2010/wordprocessingDrawing" xmlns:wp="http://schemas.openxmlformats.org/drawingml/2006/wordprocessingDrawing" xmlns:w10="urn:schemas-microsoft-com:office:word" xmlns:w="http://schemas.openxmlformats.org/wordprocessingml/2006/main" xmlns:w14="http://schemas.microsoft.com/office/word/2010/wordml" xmlns:w15="http://schemas.microsoft.com/office/word/2012/wordml" xmlns:w16cex="http://schemas.microsoft.com/office/word/2018/wordml/cex" xmlns:w16cid="http://schemas.microsoft.com/office/word/2016/wordml/cid" xmlns:w16="http://schemas.microsoft.com/office/word/2018/wordml" xmlns:w16sdtdh="http://schemas.microsoft.com/office/word/2020/wordml/sdtdatahash" xmlns:w16se="http://schemas.microsoft.com/office/word/2015/wordml/symex" xmlns:wpg="http://schemas.microsoft.com/office/word/2010/wordprocessingGroup" xmlns:wpi="http://schemas.microsoft.com/office/word/2010/wordprocessingInk" xmlns:wne="http://schemas.microsoft.com/office/word/2006/wordml" xmlns:wps="http://schemas.microsoft.com/office/word/2010/wordprocessingShape" mc:Ignorable="w14 w15 w16se w16cid w16 w16cex w16sdtdh wp14">
   <w:p>
     <w:pPr>
       <w:pStyle w:val="Footer"/>
@@ -2233,7 +1805,7 @@
 </file>
 
 <file path=word/footnotes.xml><?xml version="1.0" encoding="utf-8"?>
-<w:footnotes xmlns:wpc="http://schemas.microsoft.com/office/word/2010/wordprocessingCanvas" xmlns:cx="http://schemas.microsoft.com/office/drawing/2014/chartex" xmlns:cx1="http://schemas.microsoft.com/office/drawing/2015/9/8/chartex" xmlns:cx2="http://schemas.microsoft.com/office/drawing/2015/10/21/chartex" xmlns:cx3="http://schemas.microsoft.com/office/drawing/2016/5/9/chartex" xmlns:cx4="http://schemas.microsoft.com/office/drawing/2016/5/10/chartex" xmlns:cx5="http://schemas.microsoft.com/office/drawing/2016/5/11/chartex" xmlns:cx6="http://schemas.microsoft.com/office/drawing/2016/5/12/chartex" xmlns:cx7="http://schemas.microsoft.com/office/drawing/2016/5/13/chartex" xmlns:cx8="http://schemas.microsoft.com/office/drawing/2016/5/14/chartex" xmlns:mc="http://schemas.openxmlformats.org/markup-compatibility/2006" xmlns:aink="http://schemas.microsoft.com/office/drawing/2016/ink" xmlns:am3d="http://schemas.microsoft.com/office/drawing/2017/model3d" xmlns:o="urn:schemas-microsoft-com:office:office" xmlns:r="http://schemas.openxmlformats.org/officeDocument/2006/relationships" xmlns:m="http://schemas.openxmlformats.org/officeDocument/2006/math" xmlns:v="urn:schemas-microsoft-com:vml" xmlns:wp14="http://schemas.microsoft.com/office/word/2010/wordprocessingDrawing" xmlns:wp="http://schemas.openxmlformats.org/drawingml/2006/wordprocessingDrawing" xmlns:w10="urn:schemas-microsoft-com:office:word" xmlns:w="http://schemas.openxmlformats.org/wordprocessingml/2006/main" xmlns:w14="http://schemas.microsoft.com/office/word/2010/wordml" xmlns:w15="http://schemas.microsoft.com/office/word/2012/wordml" xmlns:w16cex="http://schemas.microsoft.com/office/word/2018/wordml/cex" xmlns:w16cid="http://schemas.microsoft.com/office/word/2016/wordml/cid" xmlns:w16="http://schemas.microsoft.com/office/word/2018/wordml" xmlns:w16sdtdh="http://schemas.microsoft.com/office/word/2020/wordml/sdtdatahash" xmlns:w16se="http://schemas.microsoft.com/office/word/2015/wordml/symex" xmlns:wpg="http://schemas.microsoft.com/office/word/2010/wordprocessingGroup" xmlns:wpi="http://schemas.microsoft.com/office/word/2010/wordprocessingInk" xmlns:wne="http://schemas.microsoft.com/office/word/2006/wordml" xmlns:wps="http://schemas.microsoft.com/office/word/2010/wordprocessingShape" mc:Ignorable="w14 w15 w16se w16cid w16 w16cex w16sdtdh wp14">
+<w:footnotes xmlns:wpc="http://schemas.microsoft.com/office/word/2010/wordprocessingCanvas" xmlns:cx="http://schemas.microsoft.com/office/drawing/2014/chartex" xmlns:cx1="http://schemas.microsoft.com/office/drawing/2015/9/8/chartex" xmlns:cx2="http://schemas.microsoft.com/office/drawing/2015/10/21/chartex" xmlns:cx3="http://schemas.microsoft.com/office/drawing/2016/5/9/chartex" xmlns:cx4="http://schemas.microsoft.com/office/drawing/2016/5/10/chartex" xmlns:cx5="http://schemas.microsoft.com/office/drawing/2016/5/11/chartex" xmlns:cx6="http://schemas.microsoft.com/office/drawing/2016/5/12/chartex" xmlns:cx7="http://schemas.microsoft.com/office/drawing/2016/5/13/chartex" xmlns:cx8="http://schemas.microsoft.com/office/drawing/2016/5/14/chartex" xmlns:mc="http://schemas.openxmlformats.org/markup-compatibility/2006" xmlns:aink="http://schemas.microsoft.com/office/drawing/2016/ink" xmlns:am3d="http://schemas.microsoft.com/office/drawing/2017/model3d" xmlns:o="urn:schemas-microsoft-com:office:office" xmlns:oel="http://schemas.microsoft.com/office/2019/extlst" xmlns:r="http://schemas.openxmlformats.org/officeDocument/2006/relationships" xmlns:m="http://schemas.openxmlformats.org/officeDocument/2006/math" xmlns:v="urn:schemas-microsoft-com:vml" xmlns:wp14="http://schemas.microsoft.com/office/word/2010/wordprocessingDrawing" xmlns:wp="http://schemas.openxmlformats.org/drawingml/2006/wordprocessingDrawing" xmlns:w10="urn:schemas-microsoft-com:office:word" xmlns:w="http://schemas.openxmlformats.org/wordprocessingml/2006/main" xmlns:w14="http://schemas.microsoft.com/office/word/2010/wordml" xmlns:w15="http://schemas.microsoft.com/office/word/2012/wordml" xmlns:w16cex="http://schemas.microsoft.com/office/word/2018/wordml/cex" xmlns:w16cid="http://schemas.microsoft.com/office/word/2016/wordml/cid" xmlns:w16="http://schemas.microsoft.com/office/word/2018/wordml" xmlns:w16sdtdh="http://schemas.microsoft.com/office/word/2020/wordml/sdtdatahash" xmlns:w16se="http://schemas.microsoft.com/office/word/2015/wordml/symex" xmlns:wpg="http://schemas.microsoft.com/office/word/2010/wordprocessingGroup" xmlns:wpi="http://schemas.microsoft.com/office/word/2010/wordprocessingInk" xmlns:wne="http://schemas.microsoft.com/office/word/2006/wordml" xmlns:wps="http://schemas.microsoft.com/office/word/2010/wordprocessingShape" mc:Ignorable="w14 w15 w16se w16cid w16 w16cex w16sdtdh wp14">
   <w:footnote w:type="separator" w:id="-1">
     <w:p>
       <w:r>
@@ -2252,7 +1824,7 @@
 </file>
 
 <file path=word/header1.xml><?xml version="1.0" encoding="utf-8"?>
-<w:hdr xmlns:wpc="http://schemas.microsoft.com/office/word/2010/wordprocessingCanvas" xmlns:cx="http://schemas.microsoft.com/office/drawing/2014/chartex" xmlns:cx1="http://schemas.microsoft.com/office/drawing/2015/9/8/chartex" xmlns:cx2="http://schemas.microsoft.com/office/drawing/2015/10/21/chartex" xmlns:cx3="http://schemas.microsoft.com/office/drawing/2016/5/9/chartex" xmlns:cx4="http://schemas.microsoft.com/office/drawing/2016/5/10/chartex" xmlns:cx5="http://schemas.microsoft.com/office/drawing/2016/5/11/chartex" xmlns:cx6="http://schemas.microsoft.com/office/drawing/2016/5/12/chartex" xmlns:cx7="http://schemas.microsoft.com/office/drawing/2016/5/13/chartex" xmlns:cx8="http://schemas.microsoft.com/office/drawing/2016/5/14/chartex" xmlns:mc="http://schemas.openxmlformats.org/markup-compatibility/2006" xmlns:aink="http://schemas.microsoft.com/office/drawing/2016/ink" xmlns:am3d="http://schemas.microsoft.com/office/drawing/2017/model3d" xmlns:o="urn:schemas-microsoft-com:office:office" xmlns:r="http://schemas.openxmlformats.org/officeDocument/2006/relationships" xmlns:m="http://schemas.openxmlformats.org/officeDocument/2006/math" xmlns:v="urn:schemas-microsoft-com:vml" xmlns:wp14="http://schemas.microsoft.com/office/word/2010/wordprocessingDrawing" xmlns:wp="http://schemas.openxmlformats.org/drawingml/2006/wordprocessingDrawing" xmlns:w10="urn:schemas-microsoft-com:office:word" xmlns:w="http://schemas.openxmlformats.org/wordprocessingml/2006/main" xmlns:w14="http://schemas.microsoft.com/office/word/2010/wordml" xmlns:w15="http://schemas.microsoft.com/office/word/2012/wordml" xmlns:w16cex="http://schemas.microsoft.com/office/word/2018/wordml/cex" xmlns:w16cid="http://schemas.microsoft.com/office/word/2016/wordml/cid" xmlns:w16="http://schemas.microsoft.com/office/word/2018/wordml" xmlns:w16sdtdh="http://schemas.microsoft.com/office/word/2020/wordml/sdtdatahash" xmlns:w16se="http://schemas.microsoft.com/office/word/2015/wordml/symex" xmlns:wpg="http://schemas.microsoft.com/office/word/2010/wordprocessingGroup" xmlns:wpi="http://schemas.microsoft.com/office/word/2010/wordprocessingInk" xmlns:wne="http://schemas.microsoft.com/office/word/2006/wordml" xmlns:wps="http://schemas.microsoft.com/office/word/2010/wordprocessingShape" mc:Ignorable="w14 w15 w16se w16cid w16 w16cex w16sdtdh wp14">
+<w:hdr xmlns:wpc="http://schemas.microsoft.com/office/word/2010/wordprocessingCanvas" xmlns:cx="http://schemas.microsoft.com/office/drawing/2014/chartex" xmlns:cx1="http://schemas.microsoft.com/office/drawing/2015/9/8/chartex" xmlns:cx2="http://schemas.microsoft.com/office/drawing/2015/10/21/chartex" xmlns:cx3="http://schemas.microsoft.com/office/drawing/2016/5/9/chartex" xmlns:cx4="http://schemas.microsoft.com/office/drawing/2016/5/10/chartex" xmlns:cx5="http://schemas.microsoft.com/office/drawing/2016/5/11/chartex" xmlns:cx6="http://schemas.microsoft.com/office/drawing/2016/5/12/chartex" xmlns:cx7="http://schemas.microsoft.com/office/drawing/2016/5/13/chartex" xmlns:cx8="http://schemas.microsoft.com/office/drawing/2016/5/14/chartex" xmlns:mc="http://schemas.openxmlformats.org/markup-compatibility/2006" xmlns:aink="http://schemas.microsoft.com/office/drawing/2016/ink" xmlns:am3d="http://schemas.microsoft.com/office/drawing/2017/model3d" xmlns:o="urn:schemas-microsoft-com:office:office" xmlns:oel="http://schemas.microsoft.com/office/2019/extlst" xmlns:r="http://schemas.openxmlformats.org/officeDocument/2006/relationships" xmlns:m="http://schemas.openxmlformats.org/officeDocument/2006/math" xmlns:v="urn:schemas-microsoft-com:vml" xmlns:wp14="http://schemas.microsoft.com/office/word/2010/wordprocessingDrawing" xmlns:wp="http://schemas.openxmlformats.org/drawingml/2006/wordprocessingDrawing" xmlns:w10="urn:schemas-microsoft-com:office:word" xmlns:w="http://schemas.openxmlformats.org/wordprocessingml/2006/main" xmlns:w14="http://schemas.microsoft.com/office/word/2010/wordml" xmlns:w15="http://schemas.microsoft.com/office/word/2012/wordml" xmlns:w16cex="http://schemas.microsoft.com/office/word/2018/wordml/cex" xmlns:w16cid="http://schemas.microsoft.com/office/word/2016/wordml/cid" xmlns:w16="http://schemas.microsoft.com/office/word/2018/wordml" xmlns:w16sdtdh="http://schemas.microsoft.com/office/word/2020/wordml/sdtdatahash" xmlns:w16se="http://schemas.microsoft.com/office/word/2015/wordml/symex" xmlns:wpg="http://schemas.microsoft.com/office/word/2010/wordprocessingGroup" xmlns:wpi="http://schemas.microsoft.com/office/word/2010/wordprocessingInk" xmlns:wne="http://schemas.microsoft.com/office/word/2006/wordml" xmlns:wps="http://schemas.microsoft.com/office/word/2010/wordprocessingShape" mc:Ignorable="w14 w15 w16se w16cid w16 w16cex w16sdtdh wp14">
   <w:p>
     <w:pPr>
       <w:pStyle w:val="Header"/>
@@ -2262,7 +1834,7 @@
 </file>
 
 <file path=word/header2.xml><?xml version="1.0" encoding="utf-8"?>
-<w:hdr xmlns:wpc="http://schemas.microsoft.com/office/word/2010/wordprocessingCanvas" xmlns:cx="http://schemas.microsoft.com/office/drawing/2014/chartex" xmlns:cx1="http://schemas.microsoft.com/office/drawing/2015/9/8/chartex" xmlns:cx2="http://schemas.microsoft.com/office/drawing/2015/10/21/chartex" xmlns:cx3="http://schemas.microsoft.com/office/drawing/2016/5/9/chartex" xmlns:cx4="http://schemas.microsoft.com/office/drawing/2016/5/10/chartex" xmlns:cx5="http://schemas.microsoft.com/office/drawing/2016/5/11/chartex" xmlns:cx6="http://schemas.microsoft.com/office/drawing/2016/5/12/chartex" xmlns:cx7="http://schemas.microsoft.com/office/drawing/2016/5/13/chartex" xmlns:cx8="http://schemas.microsoft.com/office/drawing/2016/5/14/chartex" xmlns:mc="http://schemas.openxmlformats.org/markup-compatibility/2006" xmlns:aink="http://schemas.microsoft.com/office/drawing/2016/ink" xmlns:am3d="http://schemas.microsoft.com/office/drawing/2017/model3d" xmlns:o="urn:schemas-microsoft-com:office:office" xmlns:r="http://schemas.openxmlformats.org/officeDocument/2006/relationships" xmlns:m="http://schemas.openxmlformats.org/officeDocument/2006/math" xmlns:v="urn:schemas-microsoft-com:vml" xmlns:wp14="http://schemas.microsoft.com/office/word/2010/wordprocessingDrawing" xmlns:wp="http://schemas.openxmlformats.org/drawingml/2006/wordprocessingDrawing" xmlns:w10="urn:schemas-microsoft-com:office:word" xmlns:w="http://schemas.openxmlformats.org/wordprocessingml/2006/main" xmlns:w14="http://schemas.microsoft.com/office/word/2010/wordml" xmlns:w15="http://schemas.microsoft.com/office/word/2012/wordml" xmlns:w16cex="http://schemas.microsoft.com/office/word/2018/wordml/cex" xmlns:w16cid="http://schemas.microsoft.com/office/word/2016/wordml/cid" xmlns:w16="http://schemas.microsoft.com/office/word/2018/wordml" xmlns:w16sdtdh="http://schemas.microsoft.com/office/word/2020/wordml/sdtdatahash" xmlns:w16se="http://schemas.microsoft.com/office/word/2015/wordml/symex" xmlns:wpg="http://schemas.microsoft.com/office/word/2010/wordprocessingGroup" xmlns:wpi="http://schemas.microsoft.com/office/word/2010/wordprocessingInk" xmlns:wne="http://schemas.microsoft.com/office/word/2006/wordml" xmlns:wps="http://schemas.microsoft.com/office/word/2010/wordprocessingShape" mc:Ignorable="w14 w15 w16se w16cid w16 w16cex w16sdtdh wp14">
+<w:hdr xmlns:wpc="http://schemas.microsoft.com/office/word/2010/wordprocessingCanvas" xmlns:cx="http://schemas.microsoft.com/office/drawing/2014/chartex" xmlns:cx1="http://schemas.microsoft.com/office/drawing/2015/9/8/chartex" xmlns:cx2="http://schemas.microsoft.com/office/drawing/2015/10/21/chartex" xmlns:cx3="http://schemas.microsoft.com/office/drawing/2016/5/9/chartex" xmlns:cx4="http://schemas.microsoft.com/office/drawing/2016/5/10/chartex" xmlns:cx5="http://schemas.microsoft.com/office/drawing/2016/5/11/chartex" xmlns:cx6="http://schemas.microsoft.com/office/drawing/2016/5/12/chartex" xmlns:cx7="http://schemas.microsoft.com/office/drawing/2016/5/13/chartex" xmlns:cx8="http://schemas.microsoft.com/office/drawing/2016/5/14/chartex" xmlns:mc="http://schemas.openxmlformats.org/markup-compatibility/2006" xmlns:aink="http://schemas.microsoft.com/office/drawing/2016/ink" xmlns:am3d="http://schemas.microsoft.com/office/drawing/2017/model3d" xmlns:o="urn:schemas-microsoft-com:office:office" xmlns:oel="http://schemas.microsoft.com/office/2019/extlst" xmlns:r="http://schemas.openxmlformats.org/officeDocument/2006/relationships" xmlns:m="http://schemas.openxmlformats.org/officeDocument/2006/math" xmlns:v="urn:schemas-microsoft-com:vml" xmlns:wp14="http://schemas.microsoft.com/office/word/2010/wordprocessingDrawing" xmlns:wp="http://schemas.openxmlformats.org/drawingml/2006/wordprocessingDrawing" xmlns:w10="urn:schemas-microsoft-com:office:word" xmlns:w="http://schemas.openxmlformats.org/wordprocessingml/2006/main" xmlns:w14="http://schemas.microsoft.com/office/word/2010/wordml" xmlns:w15="http://schemas.microsoft.com/office/word/2012/wordml" xmlns:w16cex="http://schemas.microsoft.com/office/word/2018/wordml/cex" xmlns:w16cid="http://schemas.microsoft.com/office/word/2016/wordml/cid" xmlns:w16="http://schemas.microsoft.com/office/word/2018/wordml" xmlns:w16sdtdh="http://schemas.microsoft.com/office/word/2020/wordml/sdtdatahash" xmlns:w16se="http://schemas.microsoft.com/office/word/2015/wordml/symex" xmlns:wpg="http://schemas.microsoft.com/office/word/2010/wordprocessingGroup" xmlns:wpi="http://schemas.microsoft.com/office/word/2010/wordprocessingInk" xmlns:wne="http://schemas.microsoft.com/office/word/2006/wordml" xmlns:wps="http://schemas.microsoft.com/office/word/2010/wordprocessingShape" mc:Ignorable="w14 w15 w16se w16cid w16 w16cex w16sdtdh wp14">
   <w:p>
     <w:pPr>
       <w:pStyle w:val="Header"/>
@@ -2286,7 +1858,7 @@
 </file>
 
 <file path=word/header3.xml><?xml version="1.0" encoding="utf-8"?>
-<w:hdr xmlns:wpc="http://schemas.microsoft.com/office/word/2010/wordprocessingCanvas" xmlns:cx="http://schemas.microsoft.com/office/drawing/2014/chartex" xmlns:cx1="http://schemas.microsoft.com/office/drawing/2015/9/8/chartex" xmlns:cx2="http://schemas.microsoft.com/office/drawing/2015/10/21/chartex" xmlns:cx3="http://schemas.microsoft.com/office/drawing/2016/5/9/chartex" xmlns:cx4="http://schemas.microsoft.com/office/drawing/2016/5/10/chartex" xmlns:cx5="http://schemas.microsoft.com/office/drawing/2016/5/11/chartex" xmlns:cx6="http://schemas.microsoft.com/office/drawing/2016/5/12/chartex" xmlns:cx7="http://schemas.microsoft.com/office/drawing/2016/5/13/chartex" xmlns:cx8="http://schemas.microsoft.com/office/drawing/2016/5/14/chartex" xmlns:mc="http://schemas.openxmlformats.org/markup-compatibility/2006" xmlns:aink="http://schemas.microsoft.com/office/drawing/2016/ink" xmlns:am3d="http://schemas.microsoft.com/office/drawing/2017/model3d" xmlns:o="urn:schemas-microsoft-com:office:office" xmlns:r="http://schemas.openxmlformats.org/officeDocument/2006/relationships" xmlns:m="http://schemas.openxmlformats.org/officeDocument/2006/math" xmlns:v="urn:schemas-microsoft-com:vml" xmlns:wp14="http://schemas.microsoft.com/office/word/2010/wordprocessingDrawing" xmlns:wp="http://schemas.openxmlformats.org/drawingml/2006/wordprocessingDrawing" xmlns:w10="urn:schemas-microsoft-com:office:word" xmlns:w="http://schemas.openxmlformats.org/wordprocessingml/2006/main" xmlns:w14="http://schemas.microsoft.com/office/word/2010/wordml" xmlns:w15="http://schemas.microsoft.com/office/word/2012/wordml" xmlns:w16cex="http://schemas.microsoft.com/office/word/2018/wordml/cex" xmlns:w16cid="http://schemas.microsoft.com/office/word/2016/wordml/cid" xmlns:w16="http://schemas.microsoft.com/office/word/2018/wordml" xmlns:w16sdtdh="http://schemas.microsoft.com/office/word/2020/wordml/sdtdatahash" xmlns:w16se="http://schemas.microsoft.com/office/word/2015/wordml/symex" xmlns:wpg="http://schemas.microsoft.com/office/word/2010/wordprocessingGroup" xmlns:wpi="http://schemas.microsoft.com/office/word/2010/wordprocessingInk" xmlns:wne="http://schemas.microsoft.com/office/word/2006/wordml" xmlns:wps="http://schemas.microsoft.com/office/word/2010/wordprocessingShape" mc:Ignorable="w14 w15 w16se w16cid w16 w16cex w16sdtdh wp14">
+<w:hdr xmlns:wpc="http://schemas.microsoft.com/office/word/2010/wordprocessingCanvas" xmlns:cx="http://schemas.microsoft.com/office/drawing/2014/chartex" xmlns:cx1="http://schemas.microsoft.com/office/drawing/2015/9/8/chartex" xmlns:cx2="http://schemas.microsoft.com/office/drawing/2015/10/21/chartex" xmlns:cx3="http://schemas.microsoft.com/office/drawing/2016/5/9/chartex" xmlns:cx4="http://schemas.microsoft.com/office/drawing/2016/5/10/chartex" xmlns:cx5="http://schemas.microsoft.com/office/drawing/2016/5/11/chartex" xmlns:cx6="http://schemas.microsoft.com/office/drawing/2016/5/12/chartex" xmlns:cx7="http://schemas.microsoft.com/office/drawing/2016/5/13/chartex" xmlns:cx8="http://schemas.microsoft.com/office/drawing/2016/5/14/chartex" xmlns:mc="http://schemas.openxmlformats.org/markup-compatibility/2006" xmlns:aink="http://schemas.microsoft.com/office/drawing/2016/ink" xmlns:am3d="http://schemas.microsoft.com/office/drawing/2017/model3d" xmlns:o="urn:schemas-microsoft-com:office:office" xmlns:oel="http://schemas.microsoft.com/office/2019/extlst" xmlns:r="http://schemas.openxmlformats.org/officeDocument/2006/relationships" xmlns:m="http://schemas.openxmlformats.org/officeDocument/2006/math" xmlns:v="urn:schemas-microsoft-com:vml" xmlns:wp14="http://schemas.microsoft.com/office/word/2010/wordprocessingDrawing" xmlns:wp="http://schemas.openxmlformats.org/drawingml/2006/wordprocessingDrawing" xmlns:w10="urn:schemas-microsoft-com:office:word" xmlns:w="http://schemas.openxmlformats.org/wordprocessingml/2006/main" xmlns:w14="http://schemas.microsoft.com/office/word/2010/wordml" xmlns:w15="http://schemas.microsoft.com/office/word/2012/wordml" xmlns:w16cex="http://schemas.microsoft.com/office/word/2018/wordml/cex" xmlns:w16cid="http://schemas.microsoft.com/office/word/2016/wordml/cid" xmlns:w16="http://schemas.microsoft.com/office/word/2018/wordml" xmlns:w16sdtdh="http://schemas.microsoft.com/office/word/2020/wordml/sdtdatahash" xmlns:w16se="http://schemas.microsoft.com/office/word/2015/wordml/symex" xmlns:wpg="http://schemas.microsoft.com/office/word/2010/wordprocessingGroup" xmlns:wpi="http://schemas.microsoft.com/office/word/2010/wordprocessingInk" xmlns:wne="http://schemas.microsoft.com/office/word/2006/wordml" xmlns:wps="http://schemas.microsoft.com/office/word/2010/wordprocessingShape" mc:Ignorable="w14 w15 w16se w16cid w16 w16cex w16sdtdh wp14">
   <w:p>
     <w:pPr>
       <w:pStyle w:val="Header"/>
@@ -2296,7 +1868,7 @@
 </file>
 
 <file path=word/numbering.xml><?xml version="1.0" encoding="utf-8"?>
-<w:numbering xmlns:wpc="http://schemas.microsoft.com/office/word/2010/wordprocessingCanvas" xmlns:cx="http://schemas.microsoft.com/office/drawing/2014/chartex" xmlns:cx1="http://schemas.microsoft.com/office/drawing/2015/9/8/chartex" xmlns:cx2="http://schemas.microsoft.com/office/drawing/2015/10/21/chartex" xmlns:cx3="http://schemas.microsoft.com/office/drawing/2016/5/9/chartex" xmlns:cx4="http://schemas.microsoft.com/office/drawing/2016/5/10/chartex" xmlns:cx5="http://schemas.microsoft.com/office/drawing/2016/5/11/chartex" xmlns:cx6="http://schemas.microsoft.com/office/drawing/2016/5/12/chartex" xmlns:cx7="http://schemas.microsoft.com/office/drawing/2016/5/13/chartex" xmlns:cx8="http://schemas.microsoft.com/office/drawing/2016/5/14/chartex" xmlns:mc="http://schemas.openxmlformats.org/markup-compatibility/2006" xmlns:aink="http://schemas.microsoft.com/office/drawing/2016/ink" xmlns:am3d="http://schemas.microsoft.com/office/drawing/2017/model3d" xmlns:o="urn:schemas-microsoft-com:office:office" xmlns:r="http://schemas.openxmlformats.org/officeDocument/2006/relationships" xmlns:m="http://schemas.openxmlformats.org/officeDocument/2006/math" xmlns:v="urn:schemas-microsoft-com:vml" xmlns:wp14="http://schemas.microsoft.com/office/word/2010/wordprocessingDrawing" xmlns:wp="http://schemas.openxmlformats.org/drawingml/2006/wordprocessingDrawing" xmlns:w10="urn:schemas-microsoft-com:office:word" xmlns:w="http://schemas.openxmlformats.org/wordprocessingml/2006/main" xmlns:w14="http://schemas.microsoft.com/office/word/2010/wordml" xmlns:w15="http://schemas.microsoft.com/office/word/2012/wordml" xmlns:w16cex="http://schemas.microsoft.com/office/word/2018/wordml/cex" xmlns:w16cid="http://schemas.microsoft.com/office/word/2016/wordml/cid" xmlns:w16="http://schemas.microsoft.com/office/word/2018/wordml" xmlns:w16sdtdh="http://schemas.microsoft.com/office/word/2020/wordml/sdtdatahash" xmlns:w16se="http://schemas.microsoft.com/office/word/2015/wordml/symex" xmlns:wpg="http://schemas.microsoft.com/office/word/2010/wordprocessingGroup" xmlns:wpi="http://schemas.microsoft.com/office/word/2010/wordprocessingInk" xmlns:wne="http://schemas.microsoft.com/office/word/2006/wordml" xmlns:wps="http://schemas.microsoft.com/office/word/2010/wordprocessingShape" mc:Ignorable="w14 w15 w16se w16cid w16 w16cex w16sdtdh wp14">
+<w:numbering xmlns:wpc="http://schemas.microsoft.com/office/word/2010/wordprocessingCanvas" xmlns:cx="http://schemas.microsoft.com/office/drawing/2014/chartex" xmlns:cx1="http://schemas.microsoft.com/office/drawing/2015/9/8/chartex" xmlns:cx2="http://schemas.microsoft.com/office/drawing/2015/10/21/chartex" xmlns:cx3="http://schemas.microsoft.com/office/drawing/2016/5/9/chartex" xmlns:cx4="http://schemas.microsoft.com/office/drawing/2016/5/10/chartex" xmlns:cx5="http://schemas.microsoft.com/office/drawing/2016/5/11/chartex" xmlns:cx6="http://schemas.microsoft.com/office/drawing/2016/5/12/chartex" xmlns:cx7="http://schemas.microsoft.com/office/drawing/2016/5/13/chartex" xmlns:cx8="http://schemas.microsoft.com/office/drawing/2016/5/14/chartex" xmlns:mc="http://schemas.openxmlformats.org/markup-compatibility/2006" xmlns:aink="http://schemas.microsoft.com/office/drawing/2016/ink" xmlns:am3d="http://schemas.microsoft.com/office/drawing/2017/model3d" xmlns:o="urn:schemas-microsoft-com:office:office" xmlns:oel="http://schemas.microsoft.com/office/2019/extlst" xmlns:r="http://schemas.openxmlformats.org/officeDocument/2006/relationships" xmlns:m="http://schemas.openxmlformats.org/officeDocument/2006/math" xmlns:v="urn:schemas-microsoft-com:vml" xmlns:wp14="http://schemas.microsoft.com/office/word/2010/wordprocessingDrawing" xmlns:wp="http://schemas.openxmlformats.org/drawingml/2006/wordprocessingDrawing" xmlns:w10="urn:schemas-microsoft-com:office:word" xmlns:w="http://schemas.openxmlformats.org/wordprocessingml/2006/main" xmlns:w14="http://schemas.microsoft.com/office/word/2010/wordml" xmlns:w15="http://schemas.microsoft.com/office/word/2012/wordml" xmlns:w16cex="http://schemas.microsoft.com/office/word/2018/wordml/cex" xmlns:w16cid="http://schemas.microsoft.com/office/word/2016/wordml/cid" xmlns:w16="http://schemas.microsoft.com/office/word/2018/wordml" xmlns:w16sdtdh="http://schemas.microsoft.com/office/word/2020/wordml/sdtdatahash" xmlns:w16se="http://schemas.microsoft.com/office/word/2015/wordml/symex" xmlns:wpg="http://schemas.microsoft.com/office/word/2010/wordprocessingGroup" xmlns:wpi="http://schemas.microsoft.com/office/word/2010/wordprocessingInk" xmlns:wne="http://schemas.microsoft.com/office/word/2006/wordml" xmlns:wps="http://schemas.microsoft.com/office/word/2010/wordprocessingShape" mc:Ignorable="w14 w15 w16se w16cid w16 w16cex w16sdtdh wp14">
   <w:abstractNum w:abstractNumId="0" w15:restartNumberingAfterBreak="0">
     <w:nsid w:val="08B2501C"/>
     <w:multiLevelType w:val="hybridMultilevel"/>

</xml_diff>